<commit_message>
[New] Papers for Oren-Nayar/Phong/Blinn-Phong models [Update] Oren-Nayar draft in theory
</commit_message>
<xml_diff>
--- a/Documents/Theory.docx
+++ b/Documents/Theory.docx
@@ -30,6 +30,7 @@
           <w:r>
             <w:rPr>
               <w:noProof/>
+              <w:lang w:eastAsia="uk-UA"/>
             </w:rPr>
             <mc:AlternateContent>
               <mc:Choice Requires="wps">
@@ -122,6 +123,7 @@
                                     <w:dataBinding w:prefixMappings="xmlns:ns0='http://purl.org/dc/elements/1.1/' xmlns:ns1='http://schemas.openxmlformats.org/package/2006/metadata/core-properties' " w:xpath="/ns1:coreProperties[1]/ns0:title[1]" w:storeItemID="{6C3C8BC8-F283-45AE-878A-BAB7291924A1}"/>
                                     <w:text/>
                                   </w:sdtPr>
+                                  <w:sdtEndPr/>
                                   <w:sdtContent>
                                     <w:r>
                                       <w:rPr>
@@ -148,6 +150,7 @@
                                   <w:dataBinding w:prefixMappings="xmlns:ns0='http://purl.org/dc/elements/1.1/' xmlns:ns1='http://schemas.openxmlformats.org/package/2006/metadata/core-properties' " w:xpath="/ns1:coreProperties[1]/ns0:subject[1]" w:storeItemID="{6C3C8BC8-F283-45AE-878A-BAB7291924A1}"/>
                                   <w:text/>
                                 </w:sdtPr>
+                                <w:sdtEndPr/>
                                 <w:sdtContent>
                                   <w:p>
                                     <w:pPr>
@@ -186,6 +189,7 @@
                                   <w:dataBinding w:prefixMappings="xmlns:ns0='http://purl.org/dc/elements/1.1/' xmlns:ns1='http://schemas.openxmlformats.org/package/2006/metadata/core-properties' " w:xpath="/ns1:coreProperties[1]/ns0:creator[1]" w:storeItemID="{6C3C8BC8-F283-45AE-878A-BAB7291924A1}"/>
                                   <w:text/>
                                 </w:sdtPr>
+                                <w:sdtEndPr/>
                                 <w:sdtContent>
                                   <w:p>
                                     <w:pPr>
@@ -361,6 +365,7 @@
           <w:r>
             <w:rPr>
               <w:noProof/>
+              <w:lang w:eastAsia="uk-UA"/>
             </w:rPr>
             <mc:AlternateContent>
               <mc:Choice Requires="wps">
@@ -443,6 +448,7 @@
                                     <w:calendar w:val="gregorian"/>
                                   </w:date>
                                 </w:sdtPr>
+                                <w:sdtEndPr/>
                                 <w:sdtContent>
                                   <w:p>
                                     <w:pPr>
@@ -554,7 +560,11 @@
     <w:sdt>
       <w:sdtPr>
         <w:rPr>
-          <w:lang w:val="ru-RU"/>
+          <w:rFonts w:asciiTheme="minorHAnsi" w:eastAsiaTheme="minorHAnsi" w:hAnsiTheme="minorHAnsi" w:cstheme="minorBidi"/>
+          <w:color w:val="auto"/>
+          <w:sz w:val="22"/>
+          <w:szCs w:val="22"/>
+          <w:lang w:val="ru-RU" w:eastAsia="en-US"/>
         </w:rPr>
         <w:id w:val="2096742997"/>
         <w:docPartObj>
@@ -564,13 +574,8 @@
       </w:sdtPr>
       <w:sdtEndPr>
         <w:rPr>
-          <w:rFonts w:asciiTheme="minorHAnsi" w:eastAsiaTheme="minorHAnsi" w:hAnsiTheme="minorHAnsi" w:cstheme="minorBidi"/>
           <w:b/>
           <w:bCs/>
-          <w:color w:val="auto"/>
-          <w:sz w:val="22"/>
-          <w:szCs w:val="22"/>
-          <w:lang w:eastAsia="en-US"/>
         </w:rPr>
       </w:sdtEndPr>
       <w:sdtContent>
@@ -1689,13 +1694,7 @@
             <w:rPr>
               <w:rFonts w:ascii="Cambria Math" w:hAnsi="Cambria Math"/>
             </w:rPr>
-            <m:t>ρ</m:t>
-          </m:r>
-          <m:r>
-            <w:rPr>
-              <w:rFonts w:ascii="Cambria Math" w:hAnsi="Cambria Math"/>
-            </w:rPr>
-            <m:t>∈</m:t>
+            <m:t>ρ∈</m:t>
           </m:r>
           <m:d>
             <m:dPr>
@@ -1740,17 +1739,14 @@
                 <w:rPr>
                   <w:rFonts w:ascii="Cambria Math" w:hAnsi="Cambria Math"/>
                 </w:rPr>
-                <m:t>+</m:t>
-              </m:r>
-              <m:r>
-                <w:rPr>
-                  <w:rFonts w:ascii="Cambria Math" w:hAnsi="Cambria Math"/>
-                </w:rPr>
-                <m:t>∞</m:t>
+                <m:t>+∞</m:t>
               </m:r>
             </m:e>
           </m:d>
           <m:r>
+            <m:rPr>
+              <m:sty m:val="p"/>
+            </m:rPr>
             <w:rPr>
               <w:rFonts w:eastAsiaTheme="minorEastAsia"/>
             </w:rPr>
@@ -1764,16 +1760,24 @@
         </w:rPr>
         <w:t>Описує з</w:t>
       </w:r>
+      <w:proofErr w:type="spellStart"/>
       <w:r>
         <w:rPr>
           <w:rFonts w:eastAsiaTheme="minorEastAsia"/>
         </w:rPr>
-        <w:t xml:space="preserve">датність матеріалу </w:t>
-      </w:r>
+        <w:t>датність</w:t>
+      </w:r>
+      <w:proofErr w:type="spellEnd"/>
       <w:r>
         <w:rPr>
           <w:rFonts w:eastAsiaTheme="minorEastAsia"/>
         </w:rPr>
+        <w:t xml:space="preserve"> матеріалу </w:t>
+      </w:r>
+      <w:r>
+        <w:rPr>
+          <w:rFonts w:eastAsiaTheme="minorEastAsia"/>
+        </w:rPr>
         <w:t xml:space="preserve">відбивати та </w:t>
       </w:r>
       <w:r>
@@ -1793,19 +1797,7 @@
           <w:rFonts w:eastAsiaTheme="minorEastAsia"/>
         </w:rPr>
         <w:br/>
-        <w:t xml:space="preserve">Зазначимо, що альбедо може відрізнятись для різної довжини хвилі (для різного кольору світла), тому ми будемо розглядати скалярне альбедо монохромного </w:t>
-      </w:r>
-      <w:r>
-        <w:rPr>
-          <w:rFonts w:eastAsiaTheme="minorEastAsia"/>
-        </w:rPr>
-        <w:t>(чорно-білого)</w:t>
-      </w:r>
-      <w:r>
-        <w:rPr>
-          <w:rFonts w:eastAsiaTheme="minorEastAsia"/>
-        </w:rPr>
-        <w:t xml:space="preserve"> зображення</w:t>
+        <w:t>Зазначимо, що альбедо може відрізнятись для різної довжини хвилі (для різного кольору світла), тому ми будемо розглядати скалярне альбедо монохромного (чорно-білого) зображення</w:t>
       </w:r>
       <w:r>
         <w:rPr>
@@ -1851,8 +1843,6 @@
         </w:rPr>
         <w:footnoteReference w:id="2"/>
       </w:r>
-      <w:bookmarkStart w:id="1" w:name="_GoBack"/>
-      <w:bookmarkEnd w:id="1"/>
       <w:r>
         <w:rPr>
           <w:rFonts w:eastAsiaTheme="minorEastAsia"/>
@@ -1868,13 +1858,7 @@
             <w:rPr>
               <w:rFonts w:ascii="Cambria Math" w:hAnsi="Cambria Math"/>
             </w:rPr>
-            <m:t>θ</m:t>
-          </m:r>
-          <m:r>
-            <w:rPr>
-              <w:rFonts w:ascii="Cambria Math" w:hAnsi="Cambria Math"/>
-            </w:rPr>
-            <m:t>∈</m:t>
+            <m:t>θ∈</m:t>
           </m:r>
           <m:d>
             <m:dPr>
@@ -1933,6 +1917,9 @@
             </m:e>
           </m:d>
           <m:r>
+            <m:rPr>
+              <m:sty m:val="p"/>
+            </m:rPr>
             <w:br/>
           </m:r>
         </m:oMath>
@@ -1941,7 +1928,23 @@
         <w:t xml:space="preserve">Описує </w:t>
       </w:r>
       <w:r>
-        <w:t>загальний характер нерівностей мікроповерхні матеріалу</w:t>
+        <w:t xml:space="preserve">загальний характер </w:t>
+      </w:r>
+      <w:proofErr w:type="spellStart"/>
+      <w:r>
+        <w:t>нерівностей</w:t>
+      </w:r>
+      <w:proofErr w:type="spellEnd"/>
+      <w:r>
+        <w:t xml:space="preserve"> </w:t>
+      </w:r>
+      <w:proofErr w:type="spellStart"/>
+      <w:r>
+        <w:t>мікроповерхні</w:t>
+      </w:r>
+      <w:proofErr w:type="spellEnd"/>
+      <w:r>
+        <w:t xml:space="preserve"> матеріалу</w:t>
       </w:r>
       <w:r>
         <w:t>. Статистична величина.</w:t>
@@ -1991,13 +1994,7 @@
             <w:rPr>
               <w:rFonts w:ascii="Cambria Math" w:hAnsi="Cambria Math"/>
             </w:rPr>
-            <m:t>i</m:t>
-          </m:r>
-          <m:r>
-            <w:rPr>
-              <w:rFonts w:ascii="Cambria Math" w:hAnsi="Cambria Math"/>
-            </w:rPr>
-            <m:t>=</m:t>
+            <m:t>i=</m:t>
           </m:r>
           <m:r>
             <w:rPr>
@@ -2020,6 +2017,9 @@
             <m:t>s</m:t>
           </m:r>
           <m:r>
+            <m:rPr>
+              <m:sty m:val="p"/>
+            </m:rPr>
             <w:br/>
           </m:r>
         </m:oMath>
@@ -2058,21 +2058,7 @@
           <w:rFonts w:eastAsiaTheme="minorEastAsia"/>
           <w:b/>
         </w:rPr>
-        <w:t xml:space="preserve">Інтенсивність </w:t>
-      </w:r>
-      <w:r>
-        <w:rPr>
-          <w:rFonts w:eastAsiaTheme="minorEastAsia"/>
-          <w:b/>
-        </w:rPr>
-        <w:t xml:space="preserve">розсіяного </w:t>
-      </w:r>
-      <w:r>
-        <w:rPr>
-          <w:rFonts w:eastAsiaTheme="minorEastAsia"/>
-          <w:b/>
-        </w:rPr>
-        <w:t>світла</w:t>
+        <w:t>Інтенсивність розсіяного світла</w:t>
       </w:r>
       <w:r>
         <w:t xml:space="preserve"> (</w:t>
@@ -2208,17 +2194,17 @@
       <w:pPr>
         <w:pStyle w:val="1"/>
       </w:pPr>
-      <w:bookmarkStart w:id="2" w:name="_Toc475015003"/>
+      <w:bookmarkStart w:id="1" w:name="_Toc475015003"/>
       <w:r>
         <w:t>Розрахунок розсіяного світла</w:t>
       </w:r>
-      <w:bookmarkEnd w:id="2"/>
+      <w:bookmarkEnd w:id="1"/>
     </w:p>
     <w:p>
       <w:pPr>
         <w:pStyle w:val="2"/>
       </w:pPr>
-      <w:bookmarkStart w:id="3" w:name="_Toc475015004"/>
+      <w:bookmarkStart w:id="2" w:name="_Toc475015004"/>
       <w:r>
         <w:t>Модель Ламберта</w:t>
       </w:r>
@@ -2240,7 +2226,7 @@
         </w:rPr>
         <w:footnoteReference w:id="3"/>
       </w:r>
-      <w:bookmarkEnd w:id="3"/>
+      <w:bookmarkEnd w:id="2"/>
     </w:p>
     <w:p>
       <w:pPr>
@@ -2369,14 +2355,7 @@
               <w:rFonts w:ascii="Cambria Math" w:hAnsi="Cambria Math"/>
               <w:sz w:val="28"/>
             </w:rPr>
-            <m:t>d</m:t>
-          </m:r>
-          <m:r>
-            <w:rPr>
-              <w:rFonts w:ascii="Cambria Math" w:hAnsi="Cambria Math"/>
-              <w:sz w:val="28"/>
-            </w:rPr>
-            <m:t>=</m:t>
+            <m:t>d=</m:t>
           </m:r>
           <m:func>
             <m:funcPr>
@@ -2490,14 +2469,7 @@
               <w:rFonts w:ascii="Cambria Math" w:hAnsi="Cambria Math"/>
               <w:sz w:val="28"/>
             </w:rPr>
-            <m:t>=</m:t>
-          </m:r>
-          <m:r>
-            <w:rPr>
-              <w:rFonts w:ascii="Cambria Math" w:hAnsi="Cambria Math"/>
-              <w:sz w:val="28"/>
-            </w:rPr>
-            <m:t>n⋅l</m:t>
+            <m:t>=n⋅l</m:t>
           </m:r>
         </m:oMath>
       </m:oMathPara>
@@ -2506,7 +2478,7 @@
       <w:pPr>
         <w:jc w:val="both"/>
         <w:rPr>
-          <w:rFonts w:asciiTheme="majorHAnsi" w:eastAsiaTheme="majorEastAsia" w:hAnsiTheme="majorHAnsi" w:cstheme="majorBidi"/>
+          <w:rFonts w:eastAsiaTheme="minorEastAsia"/>
         </w:rPr>
       </w:pPr>
       <w:r>
@@ -2575,6 +2547,60 @@
     </w:p>
     <w:p>
       <w:pPr>
+        <w:pStyle w:val="2"/>
+        <w:rPr>
+          <w:lang w:val="en-US"/>
+        </w:rPr>
+      </w:pPr>
+      <w:r>
+        <w:t xml:space="preserve">Модель </w:t>
+      </w:r>
+      <w:r>
+        <w:rPr>
+          <w:lang w:val="en-US"/>
+        </w:rPr>
+        <w:t>Oren-</w:t>
+      </w:r>
+      <w:proofErr w:type="spellStart"/>
+      <w:r>
+        <w:rPr>
+          <w:lang w:val="en-US"/>
+        </w:rPr>
+        <w:t>Nayar</w:t>
+      </w:r>
+      <w:proofErr w:type="spellEnd"/>
+      <w:r>
+        <w:rPr>
+          <w:rStyle w:val="aa"/>
+          <w:lang w:val="en-US"/>
+        </w:rPr>
+        <w:footnoteReference w:id="4"/>
+      </w:r>
+      <w:r>
+        <w:rPr>
+          <w:rStyle w:val="aa"/>
+          <w:lang w:val="en-US"/>
+        </w:rPr>
+        <w:footnoteReference w:id="5"/>
+      </w:r>
+    </w:p>
+    <w:p>
+      <w:pPr>
+        <w:rPr>
+          <w:rStyle w:val="af4"/>
+          <w:lang w:val="en-US"/>
+        </w:rPr>
+      </w:pPr>
+      <w:bookmarkStart w:id="3" w:name="_Toc475015005"/>
+      <w:r>
+        <w:rPr>
+          <w:rStyle w:val="af4"/>
+        </w:rPr>
+        <w:t>TBD</w:t>
+      </w:r>
+    </w:p>
+    <w:p>
+      <w:pPr>
         <w:rPr>
           <w:rFonts w:asciiTheme="majorHAnsi" w:eastAsiaTheme="majorEastAsia" w:hAnsiTheme="majorHAnsi" w:cstheme="majorBidi"/>
           <w:color w:val="2E74B5" w:themeColor="accent1" w:themeShade="BF"/>
@@ -2582,38 +2608,46 @@
           <w:szCs w:val="32"/>
         </w:rPr>
       </w:pPr>
-      <w:bookmarkStart w:id="4" w:name="_Toc475015005"/>
       <w:r>
         <w:br w:type="page"/>
       </w:r>
-    </w:p>
-    <w:p>
-      <w:pPr>
-        <w:pStyle w:val="1"/>
-      </w:pPr>
-      <w:r>
-        <w:lastRenderedPageBreak/>
-        <w:t>Розрахунок віддзеркаленого світла</w:t>
-      </w:r>
+      <w:bookmarkStart w:id="4" w:name="_GoBack"/>
       <w:bookmarkEnd w:id="4"/>
     </w:p>
     <w:p>
       <w:pPr>
+        <w:pStyle w:val="1"/>
+      </w:pPr>
+      <w:r>
+        <w:lastRenderedPageBreak/>
+        <w:t>Розрахунок віддзеркаленого світла</w:t>
+      </w:r>
+      <w:bookmarkEnd w:id="3"/>
+    </w:p>
+    <w:p>
+      <w:pPr>
         <w:pStyle w:val="2"/>
       </w:pPr>
       <w:bookmarkStart w:id="5" w:name="_Toc475015006"/>
       <w:r>
-        <w:t>Модель Фонга</w:t>
-      </w:r>
+        <w:t xml:space="preserve">Модель </w:t>
+      </w:r>
+      <w:proofErr w:type="spellStart"/>
+      <w:r>
+        <w:t>Фонга</w:t>
+      </w:r>
+      <w:proofErr w:type="spellEnd"/>
       <w:r>
         <w:t xml:space="preserve"> (</w:t>
       </w:r>
+      <w:proofErr w:type="spellStart"/>
       <w:r>
         <w:rPr>
           <w:lang w:val="en-US"/>
         </w:rPr>
         <w:t>Phong</w:t>
       </w:r>
+      <w:proofErr w:type="spellEnd"/>
       <w:r>
         <w:t>)</w:t>
       </w:r>
@@ -2621,7 +2655,7 @@
         <w:rPr>
           <w:rStyle w:val="aa"/>
         </w:rPr>
-        <w:footnoteReference w:id="4"/>
+        <w:footnoteReference w:id="6"/>
       </w:r>
       <w:bookmarkEnd w:id="5"/>
     </w:p>
@@ -2719,28 +2753,7 @@
             <w:rFonts w:ascii="Cambria Math" w:hAnsi="Cambria Math"/>
             <w:sz w:val="28"/>
           </w:rPr>
-          <m:t>,</m:t>
-        </m:r>
-        <m:r>
-          <w:rPr>
-            <w:rFonts w:ascii="Cambria Math" w:hAnsi="Cambria Math"/>
-            <w:sz w:val="28"/>
-          </w:rPr>
-          <m:t>μ</m:t>
-        </m:r>
-        <m:r>
-          <w:rPr>
-            <w:rFonts w:ascii="Cambria Math" w:hAnsi="Cambria Math"/>
-            <w:sz w:val="28"/>
-          </w:rPr>
-          <m:t>=</m:t>
-        </m:r>
-        <m:r>
-          <w:rPr>
-            <w:rFonts w:ascii="Cambria Math" w:hAnsi="Cambria Math"/>
-            <w:sz w:val="28"/>
-          </w:rPr>
-          <m:t>μ</m:t>
+          <m:t>,μ=μ</m:t>
         </m:r>
         <m:d>
           <m:dPr>
@@ -2794,14 +2807,7 @@
             <w:rFonts w:ascii="Cambria Math" w:hAnsi="Cambria Math"/>
             <w:sz w:val="28"/>
           </w:rPr>
-          <m:t>s</m:t>
-        </m:r>
-        <m:r>
-          <w:rPr>
-            <w:rFonts w:ascii="Cambria Math" w:hAnsi="Cambria Math"/>
-            <w:sz w:val="28"/>
-          </w:rPr>
-          <m:t>=</m:t>
+          <m:t>s=</m:t>
         </m:r>
         <m:sSup>
           <m:sSupPr>
@@ -2853,26 +2859,35 @@
       </w:pPr>
       <w:bookmarkStart w:id="6" w:name="_Toc475015007"/>
       <w:r>
-        <w:t>Модель Блінна-Фонга</w:t>
-      </w:r>
+        <w:t xml:space="preserve">Модель </w:t>
+      </w:r>
+      <w:proofErr w:type="spellStart"/>
+      <w:r>
+        <w:t>Блінна-Фонга</w:t>
+      </w:r>
+      <w:proofErr w:type="spellEnd"/>
       <w:r>
         <w:t xml:space="preserve"> (</w:t>
       </w:r>
+      <w:proofErr w:type="spellStart"/>
       <w:r>
         <w:rPr>
           <w:lang w:val="en-US"/>
         </w:rPr>
         <w:t>Blinn</w:t>
       </w:r>
+      <w:proofErr w:type="spellEnd"/>
       <w:r>
         <w:t>-</w:t>
       </w:r>
+      <w:proofErr w:type="spellStart"/>
       <w:r>
         <w:rPr>
           <w:lang w:val="en-US"/>
         </w:rPr>
         <w:t>Phong</w:t>
       </w:r>
+      <w:proofErr w:type="spellEnd"/>
       <w:r>
         <w:t>)</w:t>
       </w:r>
@@ -2880,7 +2895,7 @@
         <w:rPr>
           <w:rStyle w:val="aa"/>
         </w:rPr>
-        <w:footnoteReference w:id="5"/>
+        <w:footnoteReference w:id="7"/>
       </w:r>
       <w:bookmarkEnd w:id="6"/>
     </w:p>
@@ -2955,7 +2970,7 @@
                       <w:rPr>
                         <w:rFonts w:ascii="Cambria Math" w:hAnsi="Cambria Math"/>
                         <w:sz w:val="28"/>
-                        <w:lang w:val="en-US"/>
+                        <w:lang w:val="ru-RU"/>
                       </w:rPr>
                       <m:t>h</m:t>
                     </m:r>
@@ -2964,21 +2979,7 @@
                         <w:rFonts w:ascii="Cambria Math" w:hAnsi="Cambria Math"/>
                         <w:sz w:val="28"/>
                       </w:rPr>
-                      <m:t>∠</m:t>
-                    </m:r>
-                    <m:r>
-                      <w:rPr>
-                        <w:rFonts w:ascii="Cambria Math" w:hAnsi="Cambria Math"/>
-                        <w:sz w:val="28"/>
-                      </w:rPr>
-                      <m:t>n</m:t>
-                    </m:r>
-                    <m:r>
-                      <w:rPr>
-                        <w:rFonts w:ascii="Cambria Math" w:hAnsi="Cambria Math"/>
-                        <w:sz w:val="28"/>
-                      </w:rPr>
-                      <m:t>,0</m:t>
+                      <m:t>∠n,0</m:t>
                     </m:r>
                   </m:e>
                 </m:func>
@@ -3000,28 +3001,7 @@
             <w:rFonts w:ascii="Cambria Math" w:hAnsi="Cambria Math"/>
             <w:sz w:val="28"/>
           </w:rPr>
-          <m:t>,</m:t>
-        </m:r>
-        <m:r>
-          <w:rPr>
-            <w:rFonts w:ascii="Cambria Math" w:hAnsi="Cambria Math"/>
-            <w:sz w:val="28"/>
-          </w:rPr>
-          <m:t>η</m:t>
-        </m:r>
-        <m:r>
-          <w:rPr>
-            <w:rFonts w:ascii="Cambria Math" w:hAnsi="Cambria Math"/>
-            <w:sz w:val="28"/>
-          </w:rPr>
-          <m:t>=</m:t>
-        </m:r>
-        <m:r>
-          <w:rPr>
-            <w:rFonts w:ascii="Cambria Math" w:hAnsi="Cambria Math"/>
-            <w:sz w:val="28"/>
-          </w:rPr>
-          <m:t>η</m:t>
+          <m:t>,η=η</m:t>
         </m:r>
         <m:d>
           <m:dPr>
@@ -3081,21 +3061,7 @@
                 <w:rFonts w:ascii="Cambria Math" w:hAnsi="Cambria Math"/>
                 <w:sz w:val="28"/>
               </w:rPr>
-              <m:t>h</m:t>
-            </m:r>
-            <m:r>
-              <w:rPr>
-                <w:rFonts w:ascii="Cambria Math" w:hAnsi="Cambria Math"/>
-                <w:sz w:val="28"/>
-              </w:rPr>
-              <m:t>⋅</m:t>
-            </m:r>
-            <m:r>
-              <w:rPr>
-                <w:rFonts w:ascii="Cambria Math" w:hAnsi="Cambria Math"/>
-                <w:sz w:val="28"/>
-              </w:rPr>
-              <m:t>n</m:t>
+              <m:t>h⋅n</m:t>
             </m:r>
           </m:e>
           <m:sup>
@@ -3184,6 +3150,7 @@
         <w:docPartUnique/>
       </w:docPartObj>
     </w:sdtPr>
+    <w:sdtEndPr/>
     <w:sdtContent>
       <w:p>
         <w:pPr>
@@ -3312,9 +3279,6 @@
     <w:p>
       <w:pPr>
         <w:pStyle w:val="a8"/>
-        <w:rPr>
-          <w:lang w:val="en-US"/>
-        </w:rPr>
       </w:pPr>
       <w:r>
         <w:rPr>
@@ -3326,11 +3290,49 @@
         <w:t xml:space="preserve"> </w:t>
       </w:r>
       <w:r>
-        <w:t>https://en.wikipedia.org/wiki/Phong_reflection_model</w:t>
+        <w:t>http://www1.cs.columbia.edu/CAVE/projects/oren/</w:t>
       </w:r>
     </w:p>
   </w:footnote>
   <w:footnote w:id="5">
+    <w:p>
+      <w:pPr>
+        <w:pStyle w:val="a8"/>
+      </w:pPr>
+      <w:r>
+        <w:rPr>
+          <w:rStyle w:val="aa"/>
+        </w:rPr>
+        <w:footnoteRef/>
+      </w:r>
+      <w:r>
+        <w:t xml:space="preserve"> </w:t>
+      </w:r>
+      <w:r>
+        <w:t>https://en.wikipedia.org/wiki/Oren%E2%80%93Nayar_reflectance_model</w:t>
+      </w:r>
+    </w:p>
+  </w:footnote>
+  <w:footnote w:id="6">
+    <w:p>
+      <w:pPr>
+        <w:pStyle w:val="a8"/>
+      </w:pPr>
+      <w:r>
+        <w:rPr>
+          <w:rStyle w:val="aa"/>
+        </w:rPr>
+        <w:footnoteRef/>
+      </w:r>
+      <w:r>
+        <w:t xml:space="preserve"> </w:t>
+      </w:r>
+      <w:r>
+        <w:t>https://en.wikipedia.org/wiki/Phong_reflection_model</w:t>
+      </w:r>
+    </w:p>
+  </w:footnote>
+  <w:footnote w:id="7">
     <w:p>
       <w:pPr>
         <w:pStyle w:val="a8"/>
@@ -4214,546 +4216,19 @@
       <w:lang w:eastAsia="uk-UA"/>
     </w:rPr>
   </w:style>
-</w:styles>
-</file>
-
-<file path=word/glossary/document.xml><?xml version="1.0" encoding="utf-8"?>
-<w:glossaryDocument xmlns:wpc="http://schemas.microsoft.com/office/word/2010/wordprocessingCanvas" xmlns:mc="http://schemas.openxmlformats.org/markup-compatibility/2006" xmlns:o="urn:schemas-microsoft-com:office:office" xmlns:r="http://schemas.openxmlformats.org/officeDocument/2006/relationships" xmlns:m="http://schemas.openxmlformats.org/officeDocument/2006/math" xmlns:v="urn:schemas-microsoft-com:vml" xmlns:wp14="http://schemas.microsoft.com/office/word/2010/wordprocessingDrawing" xmlns:wp="http://schemas.openxmlformats.org/drawingml/2006/wordprocessingDrawing" xmlns:w10="urn:schemas-microsoft-com:office:word" xmlns:w="http://schemas.openxmlformats.org/wordprocessingml/2006/main" xmlns:w14="http://schemas.microsoft.com/office/word/2010/wordml" xmlns:w15="http://schemas.microsoft.com/office/word/2012/wordml" xmlns:wpg="http://schemas.microsoft.com/office/word/2010/wordprocessingGroup" xmlns:wpi="http://schemas.microsoft.com/office/word/2010/wordprocessingInk" xmlns:wne="http://schemas.microsoft.com/office/word/2006/wordml" xmlns:wps="http://schemas.microsoft.com/office/word/2010/wordprocessingShape" mc:Ignorable="w14 w15 wp14"/>
-</file>
-
-<file path=word/glossary/fontTable.xml><?xml version="1.0" encoding="utf-8"?>
-<w:fonts xmlns:mc="http://schemas.openxmlformats.org/markup-compatibility/2006" xmlns:r="http://schemas.openxmlformats.org/officeDocument/2006/relationships" xmlns:w="http://schemas.openxmlformats.org/wordprocessingml/2006/main" xmlns:w14="http://schemas.microsoft.com/office/word/2010/wordml" xmlns:w15="http://schemas.microsoft.com/office/word/2012/wordml" mc:Ignorable="w14 w15">
-  <w:font w:name="Symbol">
-    <w:panose1 w:val="05050102010706020507"/>
-    <w:charset w:val="02"/>
-    <w:family w:val="roman"/>
-    <w:pitch w:val="variable"/>
-    <w:sig w:usb0="00000000" w:usb1="10000000" w:usb2="00000000" w:usb3="00000000" w:csb0="80000000" w:csb1="00000000"/>
-  </w:font>
-  <w:font w:name="Times New Roman">
-    <w:panose1 w:val="02020603050405020304"/>
-    <w:charset w:val="CC"/>
-    <w:family w:val="roman"/>
-    <w:pitch w:val="variable"/>
-    <w:sig w:usb0="E0002AFF" w:usb1="C0007841" w:usb2="00000009" w:usb3="00000000" w:csb0="000001FF" w:csb1="00000000"/>
-  </w:font>
-  <w:font w:name="Courier New">
-    <w:panose1 w:val="02070309020205020404"/>
-    <w:charset w:val="CC"/>
-    <w:family w:val="modern"/>
-    <w:pitch w:val="fixed"/>
-    <w:sig w:usb0="E0002AFF" w:usb1="C0007843" w:usb2="00000009" w:usb3="00000000" w:csb0="000001FF" w:csb1="00000000"/>
-  </w:font>
-  <w:font w:name="Wingdings">
-    <w:panose1 w:val="05000000000000000000"/>
-    <w:charset w:val="02"/>
-    <w:family w:val="auto"/>
-    <w:pitch w:val="variable"/>
-    <w:sig w:usb0="00000000" w:usb1="10000000" w:usb2="00000000" w:usb3="00000000" w:csb0="80000000" w:csb1="00000000"/>
-  </w:font>
-  <w:font w:name="Calibri">
-    <w:panose1 w:val="020F0502020204030204"/>
-    <w:charset w:val="CC"/>
-    <w:family w:val="swiss"/>
-    <w:pitch w:val="variable"/>
-    <w:sig w:usb0="E00002FF" w:usb1="4000ACFF" w:usb2="00000001" w:usb3="00000000" w:csb0="0000019F" w:csb1="00000000"/>
-  </w:font>
-  <w:font w:name="Calibri Light">
-    <w:panose1 w:val="020F0302020204030204"/>
-    <w:charset w:val="CC"/>
-    <w:family w:val="swiss"/>
-    <w:pitch w:val="variable"/>
-    <w:sig w:usb0="A00002EF" w:usb1="4000207B" w:usb2="00000000" w:usb3="00000000" w:csb0="0000019F" w:csb1="00000000"/>
-  </w:font>
-  <w:font w:name="Cambria Math">
-    <w:panose1 w:val="02040503050406030204"/>
-    <w:charset w:val="CC"/>
-    <w:family w:val="roman"/>
-    <w:pitch w:val="variable"/>
-    <w:sig w:usb0="E00002FF" w:usb1="420024FF" w:usb2="00000000" w:usb3="00000000" w:csb0="0000019F" w:csb1="00000000"/>
-  </w:font>
-</w:fonts>
-</file>
-
-<file path=word/glossary/settings.xml><?xml version="1.0" encoding="utf-8"?>
-<w:settings xmlns:mc="http://schemas.openxmlformats.org/markup-compatibility/2006" xmlns:o="urn:schemas-microsoft-com:office:office" xmlns:r="http://schemas.openxmlformats.org/officeDocument/2006/relationships" xmlns:m="http://schemas.openxmlformats.org/officeDocument/2006/math" xmlns:v="urn:schemas-microsoft-com:vml" xmlns:w10="urn:schemas-microsoft-com:office:word" xmlns:w="http://schemas.openxmlformats.org/wordprocessingml/2006/main" xmlns:w14="http://schemas.microsoft.com/office/word/2010/wordml" xmlns:w15="http://schemas.microsoft.com/office/word/2012/wordml" xmlns:sl="http://schemas.openxmlformats.org/schemaLibrary/2006/main" mc:Ignorable="w14 w15">
-  <w:view w:val="normal"/>
-  <w:defaultTabStop w:val="708"/>
-  <w:hyphenationZone w:val="425"/>
-  <w:characterSpacingControl w:val="doNotCompress"/>
-  <w:compat>
-    <w:useFELayout/>
-    <w:compatSetting w:name="compatibilityMode" w:uri="http://schemas.microsoft.com/office/word" w:val="15"/>
-    <w:compatSetting w:name="overrideTableStyleFontSizeAndJustification" w:uri="http://schemas.microsoft.com/office/word" w:val="1"/>
-    <w:compatSetting w:name="enableOpenTypeFeatures" w:uri="http://schemas.microsoft.com/office/word" w:val="1"/>
-    <w:compatSetting w:name="doNotFlipMirrorIndents" w:uri="http://schemas.microsoft.com/office/word" w:val="1"/>
-    <w:compatSetting w:name="differentiateMultirowTableHeaders" w:uri="http://schemas.microsoft.com/office/word" w:val="1"/>
-  </w:compat>
-  <w:rsids>
-    <w:rsidRoot w:val="00BC484D"/>
-    <w:rsid w:val="003F5873"/>
-    <w:rsid w:val="00BC484D"/>
-  </w:rsids>
-  <m:mathPr>
-    <m:mathFont m:val="Cambria Math"/>
-    <m:brkBin m:val="before"/>
-    <m:brkBinSub m:val="--"/>
-    <m:smallFrac m:val="0"/>
-    <m:dispDef/>
-    <m:lMargin m:val="0"/>
-    <m:rMargin m:val="0"/>
-    <m:defJc m:val="centerGroup"/>
-    <m:wrapIndent m:val="1440"/>
-    <m:intLim m:val="subSup"/>
-    <m:naryLim m:val="undOvr"/>
-  </m:mathPr>
-  <w:themeFontLang w:val="uk-UA"/>
-  <w:clrSchemeMapping w:bg1="light1" w:t1="dark1" w:bg2="light2" w:t2="dark2" w:accent1="accent1" w:accent2="accent2" w:accent3="accent3" w:accent4="accent4" w:accent5="accent5" w:accent6="accent6" w:hyperlink="hyperlink" w:followedHyperlink="followedHyperlink"/>
-  <w:decimalSymbol w:val="."/>
-  <w:listSeparator w:val=";"/>
-  <w15:chartTrackingRefBased/>
-</w:settings>
-</file>
-
-<file path=word/glossary/styles.xml><?xml version="1.0" encoding="utf-8"?>
-<w:styles xmlns:mc="http://schemas.openxmlformats.org/markup-compatibility/2006" xmlns:r="http://schemas.openxmlformats.org/officeDocument/2006/relationships" xmlns:w="http://schemas.openxmlformats.org/wordprocessingml/2006/main" xmlns:w14="http://schemas.microsoft.com/office/word/2010/wordml" xmlns:w15="http://schemas.microsoft.com/office/word/2012/wordml" mc:Ignorable="w14 w15">
-  <w:docDefaults>
-    <w:rPrDefault>
-      <w:rPr>
-        <w:rFonts w:asciiTheme="minorHAnsi" w:eastAsiaTheme="minorEastAsia" w:hAnsiTheme="minorHAnsi" w:cstheme="minorBidi"/>
-        <w:sz w:val="22"/>
-        <w:szCs w:val="22"/>
-        <w:lang w:val="uk-UA" w:eastAsia="uk-UA" w:bidi="ar-SA"/>
-      </w:rPr>
-    </w:rPrDefault>
-    <w:pPrDefault>
-      <w:pPr>
-        <w:spacing w:after="160" w:line="259" w:lineRule="auto"/>
-      </w:pPr>
-    </w:pPrDefault>
-  </w:docDefaults>
-  <w:latentStyles w:defLockedState="0" w:defUIPriority="99" w:defSemiHidden="0" w:defUnhideWhenUsed="0" w:defQFormat="0" w:count="371">
-    <w:lsdException w:name="Normal" w:uiPriority="0" w:qFormat="1"/>
-    <w:lsdException w:name="heading 1" w:uiPriority="9" w:qFormat="1"/>
-    <w:lsdException w:name="heading 2" w:semiHidden="1" w:uiPriority="9" w:unhideWhenUsed="1" w:qFormat="1"/>
-    <w:lsdException w:name="heading 3" w:semiHidden="1" w:uiPriority="9" w:unhideWhenUsed="1" w:qFormat="1"/>
-    <w:lsdException w:name="heading 4" w:semiHidden="1" w:uiPriority="9" w:unhideWhenUsed="1" w:qFormat="1"/>
-    <w:lsdException w:name="heading 5" w:semiHidden="1" w:uiPriority="9" w:unhideWhenUsed="1" w:qFormat="1"/>
-    <w:lsdException w:name="heading 6" w:semiHidden="1" w:uiPriority="9" w:unhideWhenUsed="1" w:qFormat="1"/>
-    <w:lsdException w:name="heading 7" w:semiHidden="1" w:uiPriority="9" w:unhideWhenUsed="1" w:qFormat="1"/>
-    <w:lsdException w:name="heading 8" w:semiHidden="1" w:uiPriority="9" w:unhideWhenUsed="1" w:qFormat="1"/>
-    <w:lsdException w:name="heading 9" w:semiHidden="1" w:uiPriority="9" w:unhideWhenUsed="1" w:qFormat="1"/>
-    <w:lsdException w:name="index 1" w:semiHidden="1" w:unhideWhenUsed="1"/>
-    <w:lsdException w:name="index 2" w:semiHidden="1" w:unhideWhenUsed="1"/>
-    <w:lsdException w:name="index 3" w:semiHidden="1" w:unhideWhenUsed="1"/>
-    <w:lsdException w:name="index 4" w:semiHidden="1" w:unhideWhenUsed="1"/>
-    <w:lsdException w:name="index 5" w:semiHidden="1" w:unhideWhenUsed="1"/>
-    <w:lsdException w:name="index 6" w:semiHidden="1" w:unhideWhenUsed="1"/>
-    <w:lsdException w:name="index 7" w:semiHidden="1" w:unhideWhenUsed="1"/>
-    <w:lsdException w:name="index 8" w:semiHidden="1" w:unhideWhenUsed="1"/>
-    <w:lsdException w:name="index 9" w:semiHidden="1" w:unhideWhenUsed="1"/>
-    <w:lsdException w:name="toc 1" w:semiHidden="1" w:uiPriority="39" w:unhideWhenUsed="1"/>
-    <w:lsdException w:name="toc 2" w:semiHidden="1" w:uiPriority="39" w:unhideWhenUsed="1"/>
-    <w:lsdException w:name="toc 3" w:semiHidden="1" w:uiPriority="39" w:unhideWhenUsed="1"/>
-    <w:lsdException w:name="toc 4" w:semiHidden="1" w:uiPriority="39" w:unhideWhenUsed="1"/>
-    <w:lsdException w:name="toc 5" w:semiHidden="1" w:uiPriority="39" w:unhideWhenUsed="1"/>
-    <w:lsdException w:name="toc 6" w:semiHidden="1" w:uiPriority="39" w:unhideWhenUsed="1"/>
-    <w:lsdException w:name="toc 7" w:semiHidden="1" w:uiPriority="39" w:unhideWhenUsed="1"/>
-    <w:lsdException w:name="toc 8" w:semiHidden="1" w:uiPriority="39" w:unhideWhenUsed="1"/>
-    <w:lsdException w:name="toc 9" w:semiHidden="1" w:uiPriority="39" w:unhideWhenUsed="1"/>
-    <w:lsdException w:name="Normal Indent" w:semiHidden="1" w:unhideWhenUsed="1"/>
-    <w:lsdException w:name="footnote text" w:semiHidden="1" w:unhideWhenUsed="1"/>
-    <w:lsdException w:name="annotation text" w:semiHidden="1" w:unhideWhenUsed="1"/>
-    <w:lsdException w:name="header" w:semiHidden="1" w:unhideWhenUsed="1"/>
-    <w:lsdException w:name="footer" w:semiHidden="1" w:unhideWhenUsed="1"/>
-    <w:lsdException w:name="index heading" w:semiHidden="1" w:unhideWhenUsed="1"/>
-    <w:lsdException w:name="caption" w:semiHidden="1" w:uiPriority="35" w:unhideWhenUsed="1" w:qFormat="1"/>
-    <w:lsdException w:name="table of figures" w:semiHidden="1" w:unhideWhenUsed="1"/>
-    <w:lsdException w:name="envelope address" w:semiHidden="1" w:unhideWhenUsed="1"/>
-    <w:lsdException w:name="envelope return" w:semiHidden="1" w:unhideWhenUsed="1"/>
-    <w:lsdException w:name="footnote reference" w:semiHidden="1" w:unhideWhenUsed="1"/>
-    <w:lsdException w:name="annotation reference" w:semiHidden="1" w:unhideWhenUsed="1"/>
-    <w:lsdException w:name="line number" w:semiHidden="1" w:unhideWhenUsed="1"/>
-    <w:lsdException w:name="page number" w:semiHidden="1" w:unhideWhenUsed="1"/>
-    <w:lsdException w:name="endnote reference" w:semiHidden="1" w:unhideWhenUsed="1"/>
-    <w:lsdException w:name="endnote text" w:semiHidden="1" w:unhideWhenUsed="1"/>
-    <w:lsdException w:name="table of authorities" w:semiHidden="1" w:unhideWhenUsed="1"/>
-    <w:lsdException w:name="macro" w:semiHidden="1" w:unhideWhenUsed="1"/>
-    <w:lsdException w:name="toa heading" w:semiHidden="1" w:unhideWhenUsed="1"/>
-    <w:lsdException w:name="List" w:semiHidden="1" w:unhideWhenUsed="1"/>
-    <w:lsdException w:name="List Bullet" w:semiHidden="1" w:unhideWhenUsed="1"/>
-    <w:lsdException w:name="List Number" w:semiHidden="1" w:unhideWhenUsed="1"/>
-    <w:lsdException w:name="List 2" w:semiHidden="1" w:unhideWhenUsed="1"/>
-    <w:lsdException w:name="List 3" w:semiHidden="1" w:unhideWhenUsed="1"/>
-    <w:lsdException w:name="List 4" w:semiHidden="1" w:unhideWhenUsed="1"/>
-    <w:lsdException w:name="List 5" w:semiHidden="1" w:unhideWhenUsed="1"/>
-    <w:lsdException w:name="List Bullet 2" w:semiHidden="1" w:unhideWhenUsed="1"/>
-    <w:lsdException w:name="List Bullet 3" w:semiHidden="1" w:unhideWhenUsed="1"/>
-    <w:lsdException w:name="List Bullet 4" w:semiHidden="1" w:unhideWhenUsed="1"/>
-    <w:lsdException w:name="List Bullet 5" w:semiHidden="1" w:unhideWhenUsed="1"/>
-    <w:lsdException w:name="List Number 2" w:semiHidden="1" w:unhideWhenUsed="1"/>
-    <w:lsdException w:name="List Number 3" w:semiHidden="1" w:unhideWhenUsed="1"/>
-    <w:lsdException w:name="List Number 4" w:semiHidden="1" w:unhideWhenUsed="1"/>
-    <w:lsdException w:name="List Number 5" w:semiHidden="1" w:unhideWhenUsed="1"/>
-    <w:lsdException w:name="Title" w:uiPriority="10" w:qFormat="1"/>
-    <w:lsdException w:name="Closing" w:semiHidden="1" w:unhideWhenUsed="1"/>
-    <w:lsdException w:name="Signature" w:semiHidden="1" w:unhideWhenUsed="1"/>
-    <w:lsdException w:name="Default Paragraph Font" w:semiHidden="1" w:uiPriority="1" w:unhideWhenUsed="1"/>
-    <w:lsdException w:name="Body Text" w:semiHidden="1" w:unhideWhenUsed="1"/>
-    <w:lsdException w:name="Body Text Indent" w:semiHidden="1" w:unhideWhenUsed="1"/>
-    <w:lsdException w:name="List Continue" w:semiHidden="1" w:unhideWhenUsed="1"/>
-    <w:lsdException w:name="List Continue 2" w:semiHidden="1" w:unhideWhenUsed="1"/>
-    <w:lsdException w:name="List Continue 3" w:semiHidden="1" w:unhideWhenUsed="1"/>
-    <w:lsdException w:name="List Continue 4" w:semiHidden="1" w:unhideWhenUsed="1"/>
-    <w:lsdException w:name="List Continue 5" w:semiHidden="1" w:unhideWhenUsed="1"/>
-    <w:lsdException w:name="Message Header" w:semiHidden="1" w:unhideWhenUsed="1"/>
-    <w:lsdException w:name="Subtitle" w:uiPriority="11" w:qFormat="1"/>
-    <w:lsdException w:name="Salutation" w:semiHidden="1" w:unhideWhenUsed="1"/>
-    <w:lsdException w:name="Date" w:semiHidden="1" w:unhideWhenUsed="1"/>
-    <w:lsdException w:name="Body Text First Indent" w:semiHidden="1" w:unhideWhenUsed="1"/>
-    <w:lsdException w:name="Body Text First Indent 2" w:semiHidden="1" w:unhideWhenUsed="1"/>
-    <w:lsdException w:name="Note Heading" w:semiHidden="1" w:unhideWhenUsed="1"/>
-    <w:lsdException w:name="Body Text 2" w:semiHidden="1" w:unhideWhenUsed="1"/>
-    <w:lsdException w:name="Body Text 3" w:semiHidden="1" w:unhideWhenUsed="1"/>
-    <w:lsdException w:name="Body Text Indent 2" w:semiHidden="1" w:unhideWhenUsed="1"/>
-    <w:lsdException w:name="Body Text Indent 3" w:semiHidden="1" w:unhideWhenUsed="1"/>
-    <w:lsdException w:name="Block Text" w:semiHidden="1" w:unhideWhenUsed="1"/>
-    <w:lsdException w:name="Hyperlink" w:semiHidden="1" w:unhideWhenUsed="1"/>
-    <w:lsdException w:name="FollowedHyperlink" w:semiHidden="1" w:unhideWhenUsed="1"/>
-    <w:lsdException w:name="Strong" w:uiPriority="22" w:qFormat="1"/>
-    <w:lsdException w:name="Emphasis" w:uiPriority="20" w:qFormat="1"/>
-    <w:lsdException w:name="Document Map" w:semiHidden="1" w:unhideWhenUsed="1"/>
-    <w:lsdException w:name="Plain Text" w:semiHidden="1" w:unhideWhenUsed="1"/>
-    <w:lsdException w:name="E-mail Signature" w:semiHidden="1" w:unhideWhenUsed="1"/>
-    <w:lsdException w:name="HTML Top of Form" w:semiHidden="1" w:unhideWhenUsed="1"/>
-    <w:lsdException w:name="HTML Bottom of Form" w:semiHidden="1" w:unhideWhenUsed="1"/>
-    <w:lsdException w:name="Normal (Web)" w:semiHidden="1" w:unhideWhenUsed="1"/>
-    <w:lsdException w:name="HTML Acronym" w:semiHidden="1" w:unhideWhenUsed="1"/>
-    <w:lsdException w:name="HTML Address" w:semiHidden="1" w:unhideWhenUsed="1"/>
-    <w:lsdException w:name="HTML Cite" w:semiHidden="1" w:unhideWhenUsed="1"/>
-    <w:lsdException w:name="HTML Code" w:semiHidden="1" w:unhideWhenUsed="1"/>
-    <w:lsdException w:name="HTML Definition" w:semiHidden="1" w:unhideWhenUsed="1"/>
-    <w:lsdException w:name="HTML Keyboard" w:semiHidden="1" w:unhideWhenUsed="1"/>
-    <w:lsdException w:name="HTML Preformatted" w:semiHidden="1" w:unhideWhenUsed="1"/>
-    <w:lsdException w:name="HTML Sample" w:semiHidden="1" w:unhideWhenUsed="1"/>
-    <w:lsdException w:name="HTML Typewriter" w:semiHidden="1" w:unhideWhenUsed="1"/>
-    <w:lsdException w:name="HTML Variable" w:semiHidden="1" w:unhideWhenUsed="1"/>
-    <w:lsdException w:name="Normal Table" w:semiHidden="1" w:unhideWhenUsed="1"/>
-    <w:lsdException w:name="annotation subject" w:semiHidden="1" w:unhideWhenUsed="1"/>
-    <w:lsdException w:name="No List" w:semiHidden="1" w:unhideWhenUsed="1"/>
-    <w:lsdException w:name="Outline List 1" w:semiHidden="1" w:unhideWhenUsed="1"/>
-    <w:lsdException w:name="Outline List 2" w:semiHidden="1" w:unhideWhenUsed="1"/>
-    <w:lsdException w:name="Outline List 3" w:semiHidden="1" w:unhideWhenUsed="1"/>
-    <w:lsdException w:name="Table Simple 1" w:semiHidden="1" w:unhideWhenUsed="1"/>
-    <w:lsdException w:name="Table Simple 2" w:semiHidden="1" w:unhideWhenUsed="1"/>
-    <w:lsdException w:name="Table Simple 3" w:semiHidden="1" w:unhideWhenUsed="1"/>
-    <w:lsdException w:name="Table Classic 1" w:semiHidden="1" w:unhideWhenUsed="1"/>
-    <w:lsdException w:name="Table Classic 2" w:semiHidden="1" w:unhideWhenUsed="1"/>
-    <w:lsdException w:name="Table Classic 3" w:semiHidden="1" w:unhideWhenUsed="1"/>
-    <w:lsdException w:name="Table Classic 4" w:semiHidden="1" w:unhideWhenUsed="1"/>
-    <w:lsdException w:name="Table Colorful 1" w:semiHidden="1" w:unhideWhenUsed="1"/>
-    <w:lsdException w:name="Table Colorful 2" w:semiHidden="1" w:unhideWhenUsed="1"/>
-    <w:lsdException w:name="Table Colorful 3" w:semiHidden="1" w:unhideWhenUsed="1"/>
-    <w:lsdException w:name="Table Columns 1" w:semiHidden="1" w:unhideWhenUsed="1"/>
-    <w:lsdException w:name="Table Columns 2" w:semiHidden="1" w:unhideWhenUsed="1"/>
-    <w:lsdException w:name="Table Columns 3" w:semiHidden="1" w:unhideWhenUsed="1"/>
-    <w:lsdException w:name="Table Columns 4" w:semiHidden="1" w:unhideWhenUsed="1"/>
-    <w:lsdException w:name="Table Columns 5" w:semiHidden="1" w:unhideWhenUsed="1"/>
-    <w:lsdException w:name="Table Grid 1" w:semiHidden="1" w:unhideWhenUsed="1"/>
-    <w:lsdException w:name="Table Grid 2" w:semiHidden="1" w:unhideWhenUsed="1"/>
-    <w:lsdException w:name="Table Grid 3" w:semiHidden="1" w:unhideWhenUsed="1"/>
-    <w:lsdException w:name="Table Grid 4" w:semiHidden="1" w:unhideWhenUsed="1"/>
-    <w:lsdException w:name="Table Grid 5" w:semiHidden="1" w:unhideWhenUsed="1"/>
-    <w:lsdException w:name="Table Grid 6" w:semiHidden="1" w:unhideWhenUsed="1"/>
-    <w:lsdException w:name="Table Grid 7" w:semiHidden="1" w:unhideWhenUsed="1"/>
-    <w:lsdException w:name="Table Grid 8" w:semiHidden="1" w:unhideWhenUsed="1"/>
-    <w:lsdException w:name="Table List 1" w:semiHidden="1" w:unhideWhenUsed="1"/>
-    <w:lsdException w:name="Table List 2" w:semiHidden="1" w:unhideWhenUsed="1"/>
-    <w:lsdException w:name="Table List 3" w:semiHidden="1" w:unhideWhenUsed="1"/>
-    <w:lsdException w:name="Table List 4" w:semiHidden="1" w:unhideWhenUsed="1"/>
-    <w:lsdException w:name="Table List 5" w:semiHidden="1" w:unhideWhenUsed="1"/>
-    <w:lsdException w:name="Table List 6" w:semiHidden="1" w:unhideWhenUsed="1"/>
-    <w:lsdException w:name="Table List 7" w:semiHidden="1" w:unhideWhenUsed="1"/>
-    <w:lsdException w:name="Table List 8" w:semiHidden="1" w:unhideWhenUsed="1"/>
-    <w:lsdException w:name="Table 3D effects 1" w:semiHidden="1" w:unhideWhenUsed="1"/>
-    <w:lsdException w:name="Table 3D effects 2" w:semiHidden="1" w:unhideWhenUsed="1"/>
-    <w:lsdException w:name="Table 3D effects 3" w:semiHidden="1" w:unhideWhenUsed="1"/>
-    <w:lsdException w:name="Table Contemporary" w:semiHidden="1" w:unhideWhenUsed="1"/>
-    <w:lsdException w:name="Table Elegant" w:semiHidden="1" w:unhideWhenUsed="1"/>
-    <w:lsdException w:name="Table Professional" w:semiHidden="1" w:unhideWhenUsed="1"/>
-    <w:lsdException w:name="Table Subtle 1" w:semiHidden="1" w:unhideWhenUsed="1"/>
-    <w:lsdException w:name="Table Subtle 2" w:semiHidden="1" w:unhideWhenUsed="1"/>
-    <w:lsdException w:name="Table Web 1" w:semiHidden="1" w:unhideWhenUsed="1"/>
-    <w:lsdException w:name="Table Web 2" w:semiHidden="1" w:unhideWhenUsed="1"/>
-    <w:lsdException w:name="Table Web 3" w:semiHidden="1" w:unhideWhenUsed="1"/>
-    <w:lsdException w:name="Balloon Text" w:semiHidden="1" w:unhideWhenUsed="1"/>
-    <w:lsdException w:name="Table Grid" w:uiPriority="39"/>
-    <w:lsdException w:name="Table Theme" w:semiHidden="1" w:unhideWhenUsed="1"/>
-    <w:lsdException w:name="Placeholder Text" w:semiHidden="1"/>
-    <w:lsdException w:name="No Spacing" w:uiPriority="1" w:qFormat="1"/>
-    <w:lsdException w:name="Light Shading" w:uiPriority="60"/>
-    <w:lsdException w:name="Light List" w:uiPriority="61"/>
-    <w:lsdException w:name="Light Grid" w:uiPriority="62"/>
-    <w:lsdException w:name="Medium Shading 1" w:uiPriority="63"/>
-    <w:lsdException w:name="Medium Shading 2" w:uiPriority="64"/>
-    <w:lsdException w:name="Medium List 1" w:uiPriority="65"/>
-    <w:lsdException w:name="Medium List 2" w:uiPriority="66"/>
-    <w:lsdException w:name="Medium Grid 1" w:uiPriority="67"/>
-    <w:lsdException w:name="Medium Grid 2" w:uiPriority="68"/>
-    <w:lsdException w:name="Medium Grid 3" w:uiPriority="69"/>
-    <w:lsdException w:name="Dark List" w:uiPriority="70"/>
-    <w:lsdException w:name="Colorful Shading" w:uiPriority="71"/>
-    <w:lsdException w:name="Colorful List" w:uiPriority="72"/>
-    <w:lsdException w:name="Colorful Grid" w:uiPriority="73"/>
-    <w:lsdException w:name="Light Shading Accent 1" w:uiPriority="60"/>
-    <w:lsdException w:name="Light List Accent 1" w:uiPriority="61"/>
-    <w:lsdException w:name="Light Grid Accent 1" w:uiPriority="62"/>
-    <w:lsdException w:name="Medium Shading 1 Accent 1" w:uiPriority="63"/>
-    <w:lsdException w:name="Medium Shading 2 Accent 1" w:uiPriority="64"/>
-    <w:lsdException w:name="Medium List 1 Accent 1" w:uiPriority="65"/>
-    <w:lsdException w:name="Revision" w:semiHidden="1"/>
-    <w:lsdException w:name="List Paragraph" w:uiPriority="34" w:qFormat="1"/>
-    <w:lsdException w:name="Quote" w:uiPriority="29" w:qFormat="1"/>
-    <w:lsdException w:name="Intense Quote" w:uiPriority="30" w:qFormat="1"/>
-    <w:lsdException w:name="Medium List 2 Accent 1" w:uiPriority="66"/>
-    <w:lsdException w:name="Medium Grid 1 Accent 1" w:uiPriority="67"/>
-    <w:lsdException w:name="Medium Grid 2 Accent 1" w:uiPriority="68"/>
-    <w:lsdException w:name="Medium Grid 3 Accent 1" w:uiPriority="69"/>
-    <w:lsdException w:name="Dark List Accent 1" w:uiPriority="70"/>
-    <w:lsdException w:name="Colorful Shading Accent 1" w:uiPriority="71"/>
-    <w:lsdException w:name="Colorful List Accent 1" w:uiPriority="72"/>
-    <w:lsdException w:name="Colorful Grid Accent 1" w:uiPriority="73"/>
-    <w:lsdException w:name="Light Shading Accent 2" w:uiPriority="60"/>
-    <w:lsdException w:name="Light List Accent 2" w:uiPriority="61"/>
-    <w:lsdException w:name="Light Grid Accent 2" w:uiPriority="62"/>
-    <w:lsdException w:name="Medium Shading 1 Accent 2" w:uiPriority="63"/>
-    <w:lsdException w:name="Medium Shading 2 Accent 2" w:uiPriority="64"/>
-    <w:lsdException w:name="Medium List 1 Accent 2" w:uiPriority="65"/>
-    <w:lsdException w:name="Medium List 2 Accent 2" w:uiPriority="66"/>
-    <w:lsdException w:name="Medium Grid 1 Accent 2" w:uiPriority="67"/>
-    <w:lsdException w:name="Medium Grid 2 Accent 2" w:uiPriority="68"/>
-    <w:lsdException w:name="Medium Grid 3 Accent 2" w:uiPriority="69"/>
-    <w:lsdException w:name="Dark List Accent 2" w:uiPriority="70"/>
-    <w:lsdException w:name="Colorful Shading Accent 2" w:uiPriority="71"/>
-    <w:lsdException w:name="Colorful List Accent 2" w:uiPriority="72"/>
-    <w:lsdException w:name="Colorful Grid Accent 2" w:uiPriority="73"/>
-    <w:lsdException w:name="Light Shading Accent 3" w:uiPriority="60"/>
-    <w:lsdException w:name="Light List Accent 3" w:uiPriority="61"/>
-    <w:lsdException w:name="Light Grid Accent 3" w:uiPriority="62"/>
-    <w:lsdException w:name="Medium Shading 1 Accent 3" w:uiPriority="63"/>
-    <w:lsdException w:name="Medium Shading 2 Accent 3" w:uiPriority="64"/>
-    <w:lsdException w:name="Medium List 1 Accent 3" w:uiPriority="65"/>
-    <w:lsdException w:name="Medium List 2 Accent 3" w:uiPriority="66"/>
-    <w:lsdException w:name="Medium Grid 1 Accent 3" w:uiPriority="67"/>
-    <w:lsdException w:name="Medium Grid 2 Accent 3" w:uiPriority="68"/>
-    <w:lsdException w:name="Medium Grid 3 Accent 3" w:uiPriority="69"/>
-    <w:lsdException w:name="Dark List Accent 3" w:uiPriority="70"/>
-    <w:lsdException w:name="Colorful Shading Accent 3" w:uiPriority="71"/>
-    <w:lsdException w:name="Colorful List Accent 3" w:uiPriority="72"/>
-    <w:lsdException w:name="Colorful Grid Accent 3" w:uiPriority="73"/>
-    <w:lsdException w:name="Light Shading Accent 4" w:uiPriority="60"/>
-    <w:lsdException w:name="Light List Accent 4" w:uiPriority="61"/>
-    <w:lsdException w:name="Light Grid Accent 4" w:uiPriority="62"/>
-    <w:lsdException w:name="Medium Shading 1 Accent 4" w:uiPriority="63"/>
-    <w:lsdException w:name="Medium Shading 2 Accent 4" w:uiPriority="64"/>
-    <w:lsdException w:name="Medium List 1 Accent 4" w:uiPriority="65"/>
-    <w:lsdException w:name="Medium List 2 Accent 4" w:uiPriority="66"/>
-    <w:lsdException w:name="Medium Grid 1 Accent 4" w:uiPriority="67"/>
-    <w:lsdException w:name="Medium Grid 2 Accent 4" w:uiPriority="68"/>
-    <w:lsdException w:name="Medium Grid 3 Accent 4" w:uiPriority="69"/>
-    <w:lsdException w:name="Dark List Accent 4" w:uiPriority="70"/>
-    <w:lsdException w:name="Colorful Shading Accent 4" w:uiPriority="71"/>
-    <w:lsdException w:name="Colorful List Accent 4" w:uiPriority="72"/>
-    <w:lsdException w:name="Colorful Grid Accent 4" w:uiPriority="73"/>
-    <w:lsdException w:name="Light Shading Accent 5" w:uiPriority="60"/>
-    <w:lsdException w:name="Light List Accent 5" w:uiPriority="61"/>
-    <w:lsdException w:name="Light Grid Accent 5" w:uiPriority="62"/>
-    <w:lsdException w:name="Medium Shading 1 Accent 5" w:uiPriority="63"/>
-    <w:lsdException w:name="Medium Shading 2 Accent 5" w:uiPriority="64"/>
-    <w:lsdException w:name="Medium List 1 Accent 5" w:uiPriority="65"/>
-    <w:lsdException w:name="Medium List 2 Accent 5" w:uiPriority="66"/>
-    <w:lsdException w:name="Medium Grid 1 Accent 5" w:uiPriority="67"/>
-    <w:lsdException w:name="Medium Grid 2 Accent 5" w:uiPriority="68"/>
-    <w:lsdException w:name="Medium Grid 3 Accent 5" w:uiPriority="69"/>
-    <w:lsdException w:name="Dark List Accent 5" w:uiPriority="70"/>
-    <w:lsdException w:name="Colorful Shading Accent 5" w:uiPriority="71"/>
-    <w:lsdException w:name="Colorful List Accent 5" w:uiPriority="72"/>
-    <w:lsdException w:name="Colorful Grid Accent 5" w:uiPriority="73"/>
-    <w:lsdException w:name="Light Shading Accent 6" w:uiPriority="60"/>
-    <w:lsdException w:name="Light List Accent 6" w:uiPriority="61"/>
-    <w:lsdException w:name="Light Grid Accent 6" w:uiPriority="62"/>
-    <w:lsdException w:name="Medium Shading 1 Accent 6" w:uiPriority="63"/>
-    <w:lsdException w:name="Medium Shading 2 Accent 6" w:uiPriority="64"/>
-    <w:lsdException w:name="Medium List 1 Accent 6" w:uiPriority="65"/>
-    <w:lsdException w:name="Medium List 2 Accent 6" w:uiPriority="66"/>
-    <w:lsdException w:name="Medium Grid 1 Accent 6" w:uiPriority="67"/>
-    <w:lsdException w:name="Medium Grid 2 Accent 6" w:uiPriority="68"/>
-    <w:lsdException w:name="Medium Grid 3 Accent 6" w:uiPriority="69"/>
-    <w:lsdException w:name="Dark List Accent 6" w:uiPriority="70"/>
-    <w:lsdException w:name="Colorful Shading Accent 6" w:uiPriority="71"/>
-    <w:lsdException w:name="Colorful List Accent 6" w:uiPriority="72"/>
-    <w:lsdException w:name="Colorful Grid Accent 6" w:uiPriority="73"/>
-    <w:lsdException w:name="Subtle Emphasis" w:uiPriority="19" w:qFormat="1"/>
-    <w:lsdException w:name="Intense Emphasis" w:uiPriority="21" w:qFormat="1"/>
-    <w:lsdException w:name="Subtle Reference" w:uiPriority="31" w:qFormat="1"/>
-    <w:lsdException w:name="Intense Reference" w:uiPriority="32" w:qFormat="1"/>
-    <w:lsdException w:name="Book Title" w:uiPriority="33" w:qFormat="1"/>
-    <w:lsdException w:name="Bibliography" w:semiHidden="1" w:uiPriority="37" w:unhideWhenUsed="1"/>
-    <w:lsdException w:name="TOC Heading" w:semiHidden="1" w:uiPriority="39" w:unhideWhenUsed="1" w:qFormat="1"/>
-    <w:lsdException w:name="Plain Table 1" w:uiPriority="41"/>
-    <w:lsdException w:name="Plain Table 2" w:uiPriority="42"/>
-    <w:lsdException w:name="Plain Table 3" w:uiPriority="43"/>
-    <w:lsdException w:name="Plain Table 4" w:uiPriority="44"/>
-    <w:lsdException w:name="Plain Table 5" w:uiPriority="45"/>
-    <w:lsdException w:name="Grid Table Light" w:uiPriority="40"/>
-    <w:lsdException w:name="Grid Table 1 Light" w:uiPriority="46"/>
-    <w:lsdException w:name="Grid Table 2" w:uiPriority="47"/>
-    <w:lsdException w:name="Grid Table 3" w:uiPriority="48"/>
-    <w:lsdException w:name="Grid Table 4" w:uiPriority="49"/>
-    <w:lsdException w:name="Grid Table 5 Dark" w:uiPriority="50"/>
-    <w:lsdException w:name="Grid Table 6 Colorful" w:uiPriority="51"/>
-    <w:lsdException w:name="Grid Table 7 Colorful" w:uiPriority="52"/>
-    <w:lsdException w:name="Grid Table 1 Light Accent 1" w:uiPriority="46"/>
-    <w:lsdException w:name="Grid Table 2 Accent 1" w:uiPriority="47"/>
-    <w:lsdException w:name="Grid Table 3 Accent 1" w:uiPriority="48"/>
-    <w:lsdException w:name="Grid Table 4 Accent 1" w:uiPriority="49"/>
-    <w:lsdException w:name="Grid Table 5 Dark Accent 1" w:uiPriority="50"/>
-    <w:lsdException w:name="Grid Table 6 Colorful Accent 1" w:uiPriority="51"/>
-    <w:lsdException w:name="Grid Table 7 Colorful Accent 1" w:uiPriority="52"/>
-    <w:lsdException w:name="Grid Table 1 Light Accent 2" w:uiPriority="46"/>
-    <w:lsdException w:name="Grid Table 2 Accent 2" w:uiPriority="47"/>
-    <w:lsdException w:name="Grid Table 3 Accent 2" w:uiPriority="48"/>
-    <w:lsdException w:name="Grid Table 4 Accent 2" w:uiPriority="49"/>
-    <w:lsdException w:name="Grid Table 5 Dark Accent 2" w:uiPriority="50"/>
-    <w:lsdException w:name="Grid Table 6 Colorful Accent 2" w:uiPriority="51"/>
-    <w:lsdException w:name="Grid Table 7 Colorful Accent 2" w:uiPriority="52"/>
-    <w:lsdException w:name="Grid Table 1 Light Accent 3" w:uiPriority="46"/>
-    <w:lsdException w:name="Grid Table 2 Accent 3" w:uiPriority="47"/>
-    <w:lsdException w:name="Grid Table 3 Accent 3" w:uiPriority="48"/>
-    <w:lsdException w:name="Grid Table 4 Accent 3" w:uiPriority="49"/>
-    <w:lsdException w:name="Grid Table 5 Dark Accent 3" w:uiPriority="50"/>
-    <w:lsdException w:name="Grid Table 6 Colorful Accent 3" w:uiPriority="51"/>
-    <w:lsdException w:name="Grid Table 7 Colorful Accent 3" w:uiPriority="52"/>
-    <w:lsdException w:name="Grid Table 1 Light Accent 4" w:uiPriority="46"/>
-    <w:lsdException w:name="Grid Table 2 Accent 4" w:uiPriority="47"/>
-    <w:lsdException w:name="Grid Table 3 Accent 4" w:uiPriority="48"/>
-    <w:lsdException w:name="Grid Table 4 Accent 4" w:uiPriority="49"/>
-    <w:lsdException w:name="Grid Table 5 Dark Accent 4" w:uiPriority="50"/>
-    <w:lsdException w:name="Grid Table 6 Colorful Accent 4" w:uiPriority="51"/>
-    <w:lsdException w:name="Grid Table 7 Colorful Accent 4" w:uiPriority="52"/>
-    <w:lsdException w:name="Grid Table 1 Light Accent 5" w:uiPriority="46"/>
-    <w:lsdException w:name="Grid Table 2 Accent 5" w:uiPriority="47"/>
-    <w:lsdException w:name="Grid Table 3 Accent 5" w:uiPriority="48"/>
-    <w:lsdException w:name="Grid Table 4 Accent 5" w:uiPriority="49"/>
-    <w:lsdException w:name="Grid Table 5 Dark Accent 5" w:uiPriority="50"/>
-    <w:lsdException w:name="Grid Table 6 Colorful Accent 5" w:uiPriority="51"/>
-    <w:lsdException w:name="Grid Table 7 Colorful Accent 5" w:uiPriority="52"/>
-    <w:lsdException w:name="Grid Table 1 Light Accent 6" w:uiPriority="46"/>
-    <w:lsdException w:name="Grid Table 2 Accent 6" w:uiPriority="47"/>
-    <w:lsdException w:name="Grid Table 3 Accent 6" w:uiPriority="48"/>
-    <w:lsdException w:name="Grid Table 4 Accent 6" w:uiPriority="49"/>
-    <w:lsdException w:name="Grid Table 5 Dark Accent 6" w:uiPriority="50"/>
-    <w:lsdException w:name="Grid Table 6 Colorful Accent 6" w:uiPriority="51"/>
-    <w:lsdException w:name="Grid Table 7 Colorful Accent 6" w:uiPriority="52"/>
-    <w:lsdException w:name="List Table 1 Light" w:uiPriority="46"/>
-    <w:lsdException w:name="List Table 2" w:uiPriority="47"/>
-    <w:lsdException w:name="List Table 3" w:uiPriority="48"/>
-    <w:lsdException w:name="List Table 4" w:uiPriority="49"/>
-    <w:lsdException w:name="List Table 5 Dark" w:uiPriority="50"/>
-    <w:lsdException w:name="List Table 6 Colorful" w:uiPriority="51"/>
-    <w:lsdException w:name="List Table 7 Colorful" w:uiPriority="52"/>
-    <w:lsdException w:name="List Table 1 Light Accent 1" w:uiPriority="46"/>
-    <w:lsdException w:name="List Table 2 Accent 1" w:uiPriority="47"/>
-    <w:lsdException w:name="List Table 3 Accent 1" w:uiPriority="48"/>
-    <w:lsdException w:name="List Table 4 Accent 1" w:uiPriority="49"/>
-    <w:lsdException w:name="List Table 5 Dark Accent 1" w:uiPriority="50"/>
-    <w:lsdException w:name="List Table 6 Colorful Accent 1" w:uiPriority="51"/>
-    <w:lsdException w:name="List Table 7 Colorful Accent 1" w:uiPriority="52"/>
-    <w:lsdException w:name="List Table 1 Light Accent 2" w:uiPriority="46"/>
-    <w:lsdException w:name="List Table 2 Accent 2" w:uiPriority="47"/>
-    <w:lsdException w:name="List Table 3 Accent 2" w:uiPriority="48"/>
-    <w:lsdException w:name="List Table 4 Accent 2" w:uiPriority="49"/>
-    <w:lsdException w:name="List Table 5 Dark Accent 2" w:uiPriority="50"/>
-    <w:lsdException w:name="List Table 6 Colorful Accent 2" w:uiPriority="51"/>
-    <w:lsdException w:name="List Table 7 Colorful Accent 2" w:uiPriority="52"/>
-    <w:lsdException w:name="List Table 1 Light Accent 3" w:uiPriority="46"/>
-    <w:lsdException w:name="List Table 2 Accent 3" w:uiPriority="47"/>
-    <w:lsdException w:name="List Table 3 Accent 3" w:uiPriority="48"/>
-    <w:lsdException w:name="List Table 4 Accent 3" w:uiPriority="49"/>
-    <w:lsdException w:name="List Table 5 Dark Accent 3" w:uiPriority="50"/>
-    <w:lsdException w:name="List Table 6 Colorful Accent 3" w:uiPriority="51"/>
-    <w:lsdException w:name="List Table 7 Colorful Accent 3" w:uiPriority="52"/>
-    <w:lsdException w:name="List Table 1 Light Accent 4" w:uiPriority="46"/>
-    <w:lsdException w:name="List Table 2 Accent 4" w:uiPriority="47"/>
-    <w:lsdException w:name="List Table 3 Accent 4" w:uiPriority="48"/>
-    <w:lsdException w:name="List Table 4 Accent 4" w:uiPriority="49"/>
-    <w:lsdException w:name="List Table 5 Dark Accent 4" w:uiPriority="50"/>
-    <w:lsdException w:name="List Table 6 Colorful Accent 4" w:uiPriority="51"/>
-    <w:lsdException w:name="List Table 7 Colorful Accent 4" w:uiPriority="52"/>
-    <w:lsdException w:name="List Table 1 Light Accent 5" w:uiPriority="46"/>
-    <w:lsdException w:name="List Table 2 Accent 5" w:uiPriority="47"/>
-    <w:lsdException w:name="List Table 3 Accent 5" w:uiPriority="48"/>
-    <w:lsdException w:name="List Table 4 Accent 5" w:uiPriority="49"/>
-    <w:lsdException w:name="List Table 5 Dark Accent 5" w:uiPriority="50"/>
-    <w:lsdException w:name="List Table 6 Colorful Accent 5" w:uiPriority="51"/>
-    <w:lsdException w:name="List Table 7 Colorful Accent 5" w:uiPriority="52"/>
-    <w:lsdException w:name="List Table 1 Light Accent 6" w:uiPriority="46"/>
-    <w:lsdException w:name="List Table 2 Accent 6" w:uiPriority="47"/>
-    <w:lsdException w:name="List Table 3 Accent 6" w:uiPriority="48"/>
-    <w:lsdException w:name="List Table 4 Accent 6" w:uiPriority="49"/>
-    <w:lsdException w:name="List Table 5 Dark Accent 6" w:uiPriority="50"/>
-    <w:lsdException w:name="List Table 6 Colorful Accent 6" w:uiPriority="51"/>
-    <w:lsdException w:name="List Table 7 Colorful Accent 6" w:uiPriority="52"/>
-  </w:latentStyles>
-  <w:style w:type="paragraph" w:default="1" w:styleId="a">
-    <w:name w:val="Normal"/>
+  <w:style w:type="character" w:styleId="af4">
+    <w:name w:val="Subtle Emphasis"/>
+    <w:basedOn w:val="a0"/>
+    <w:uiPriority w:val="19"/>
     <w:qFormat/>
-  </w:style>
-  <w:style w:type="character" w:default="1" w:styleId="a0">
-    <w:name w:val="Default Paragraph Font"/>
-    <w:uiPriority w:val="1"/>
-    <w:semiHidden/>
-    <w:unhideWhenUsed/>
-  </w:style>
-  <w:style w:type="table" w:default="1" w:styleId="a1">
-    <w:name w:val="Normal Table"/>
-    <w:uiPriority w:val="99"/>
-    <w:semiHidden/>
-    <w:unhideWhenUsed/>
-    <w:tblPr>
-      <w:tblInd w:w="0" w:type="dxa"/>
-      <w:tblCellMar>
-        <w:top w:w="0" w:type="dxa"/>
-        <w:left w:w="108" w:type="dxa"/>
-        <w:bottom w:w="0" w:type="dxa"/>
-        <w:right w:w="108" w:type="dxa"/>
-      </w:tblCellMar>
-    </w:tblPr>
-  </w:style>
-  <w:style w:type="numbering" w:default="1" w:styleId="a2">
-    <w:name w:val="No List"/>
-    <w:uiPriority w:val="99"/>
-    <w:semiHidden/>
-    <w:unhideWhenUsed/>
-  </w:style>
-  <w:style w:type="character" w:styleId="a3">
-    <w:name w:val="Placeholder Text"/>
-    <w:basedOn w:val="a0"/>
-    <w:uiPriority w:val="99"/>
-    <w:semiHidden/>
-    <w:rsid w:val="00BC484D"/>
+    <w:rsid w:val="00C77145"/>
     <w:rPr>
-      <w:color w:val="808080"/>
+      <w:i/>
+      <w:iCs/>
+      <w:color w:val="404040" w:themeColor="text1" w:themeTint="BF"/>
     </w:rPr>
   </w:style>
 </w:styles>
-</file>
-
-<file path=word/glossary/webSettings.xml><?xml version="1.0" encoding="utf-8"?>
-<w:webSettings xmlns:mc="http://schemas.openxmlformats.org/markup-compatibility/2006" xmlns:r="http://schemas.openxmlformats.org/officeDocument/2006/relationships" xmlns:w="http://schemas.openxmlformats.org/wordprocessingml/2006/main" xmlns:w14="http://schemas.microsoft.com/office/word/2010/wordml" xmlns:w15="http://schemas.microsoft.com/office/word/2012/wordml" mc:Ignorable="w14 w15">
-  <w:optimizeForBrowser/>
-  <w:allowPNG/>
-</w:webSettings>
 </file>
 
 <file path=word/theme/theme1.xml><?xml version="1.0" encoding="utf-8"?>
@@ -5041,7 +4516,7 @@
 </file>
 
 <file path=customXml/itemProps2.xml><?xml version="1.0" encoding="utf-8"?>
-<ds:datastoreItem xmlns:ds="http://schemas.openxmlformats.org/officeDocument/2006/customXml" ds:itemID="{17DA8488-6C4C-41E8-8CD7-D876A4A3C600}">
+<ds:datastoreItem xmlns:ds="http://schemas.openxmlformats.org/officeDocument/2006/customXml" ds:itemID="{AF108B00-406E-4AC6-8063-7638AEAE08AA}">
   <ds:schemaRefs>
     <ds:schemaRef ds:uri="http://schemas.openxmlformats.org/officeDocument/2006/bibliography"/>
   </ds:schemaRefs>

</xml_diff>